<commit_message>
latest inserts from Chapter 1
</commit_message>
<xml_diff>
--- a/Dissertation/Chapter 2. Green Water v1.docx
+++ b/Dissertation/Chapter 2. Green Water v1.docx
@@ -156,6 +156,7 @@
         </w:rPr>
         <w:t xml:space="preserve">cb </w:t>
       </w:r>
+      <w:proofErr w:type="gramStart"/>
       <w:r>
         <w:rPr>
           <w:rFonts w:ascii="Book Antiqua" w:eastAsiaTheme="minorEastAsia" w:hAnsi="Book Antiqua"/>
@@ -165,6 +166,7 @@
         </w:rPr>
         <w:t>std</w:t>
       </w:r>
+      <w:proofErr w:type="gramEnd"/>
       <w:r>
         <w:rPr>
           <w:rFonts w:ascii="Book Antiqua" w:eastAsiaTheme="minorEastAsia" w:hAnsi="Book Antiqua"/>
@@ -212,15 +214,17 @@
           <w:szCs w:val="24"/>
           <w:vertAlign w:val="subscript"/>
         </w:rPr>
-        <w:t xml:space="preserve">cb std  </w:t>
-      </w:r>
+        <w:t xml:space="preserve">cb </w:t>
+      </w:r>
+      <w:proofErr w:type="gramStart"/>
       <w:r>
         <w:rPr>
           <w:rFonts w:ascii="Book Antiqua" w:eastAsiaTheme="minorEastAsia" w:hAnsi="Book Antiqua"/>
           <w:sz w:val="24"/>
           <w:szCs w:val="24"/>
-        </w:rPr>
-        <w:t xml:space="preserve">values </w:t>
+          <w:vertAlign w:val="subscript"/>
+        </w:rPr>
+        <w:t xml:space="preserve">std  </w:t>
       </w:r>
       <w:r>
         <w:rPr>
@@ -228,6 +232,23 @@
           <w:sz w:val="24"/>
           <w:szCs w:val="24"/>
         </w:rPr>
+        <w:t>values</w:t>
+      </w:r>
+      <w:proofErr w:type="gramEnd"/>
+      <w:r>
+        <w:rPr>
+          <w:rFonts w:ascii="Book Antiqua" w:eastAsiaTheme="minorEastAsia" w:hAnsi="Book Antiqua"/>
+          <w:sz w:val="24"/>
+          <w:szCs w:val="24"/>
+        </w:rPr>
+        <w:t xml:space="preserve"> </w:t>
+      </w:r>
+      <w:r>
+        <w:rPr>
+          <w:rFonts w:ascii="Book Antiqua" w:eastAsiaTheme="minorEastAsia" w:hAnsi="Book Antiqua"/>
+          <w:sz w:val="24"/>
+          <w:szCs w:val="24"/>
+        </w:rPr>
         <w:t xml:space="preserve">for alfalfa were chosen to represent three </w:t>
       </w:r>
       <w:r>
@@ -309,7 +330,25 @@
           <w:sz w:val="24"/>
           <w:szCs w:val="24"/>
         </w:rPr>
-        <w:t xml:space="preserve"> intentional crop water stress after veraison to help control canopy growth</w:t>
+        <w:t xml:space="preserve"> intentional crop water stress after </w:t>
+      </w:r>
+      <w:proofErr w:type="spellStart"/>
+      <w:r>
+        <w:rPr>
+          <w:rFonts w:ascii="Book Antiqua" w:hAnsi="Book Antiqua"/>
+          <w:sz w:val="24"/>
+          <w:szCs w:val="24"/>
+        </w:rPr>
+        <w:t>veraison</w:t>
+      </w:r>
+      <w:proofErr w:type="spellEnd"/>
+      <w:r>
+        <w:rPr>
+          <w:rFonts w:ascii="Book Antiqua" w:hAnsi="Book Antiqua"/>
+          <w:sz w:val="24"/>
+          <w:szCs w:val="24"/>
+        </w:rPr>
+        <w:t xml:space="preserve"> to help control canopy growth</w:t>
       </w:r>
       <w:r>
         <w:rPr>
@@ -676,8 +715,19 @@
           <w:sz w:val="24"/>
           <w:szCs w:val="24"/>
         </w:rPr>
-        <w:t>Green water utilization and water balance implications by cro</w:t>
-      </w:r>
+        <w:t xml:space="preserve">Green water utilization and water balance implications by </w:t>
+      </w:r>
+      <w:proofErr w:type="spellStart"/>
+      <w:r>
+        <w:rPr>
+          <w:rFonts w:ascii="Book Antiqua" w:hAnsi="Book Antiqua"/>
+          <w:i/>
+          <w:sz w:val="24"/>
+          <w:szCs w:val="24"/>
+        </w:rPr>
+        <w:t>cro</w:t>
+      </w:r>
+      <w:proofErr w:type="spellEnd"/>
     </w:p>
     <w:p>
       <w:pPr>
@@ -1050,7 +1100,25 @@
           <w:sz w:val="24"/>
           <w:szCs w:val="24"/>
         </w:rPr>
-        <w:t xml:space="preserve"> in Central Valley alfalfa moderate scenario.  This is due to the Central Valley’s higher P and lower ET environment compared to the Imperial Valley (Figure 4A-C) with no winter irrigations regardless of soil moisture conditions (see Methods, section ???).  Intermountain alfalfa’s irrigation demand of 0.82 m yr</w:t>
+        <w:t xml:space="preserve"> in Central Valley alfalfa moderate scenario.  This is due to the Central Valley’s higher P and lower ET environment compared to the Imperial Valley (Figure 4A-C) with no winter irrigations regardless of soil moisture conditions (see Methods, </w:t>
+      </w:r>
+      <w:proofErr w:type="gramStart"/>
+      <w:r>
+        <w:rPr>
+          <w:rFonts w:ascii="Book Antiqua" w:hAnsi="Book Antiqua"/>
+          <w:sz w:val="24"/>
+          <w:szCs w:val="24"/>
+        </w:rPr>
+        <w:t>section ???</w:t>
+      </w:r>
+      <w:proofErr w:type="gramEnd"/>
+      <w:r>
+        <w:rPr>
+          <w:rFonts w:ascii="Book Antiqua" w:hAnsi="Book Antiqua"/>
+          <w:sz w:val="24"/>
+          <w:szCs w:val="24"/>
+        </w:rPr>
+        <w:t>).  Intermountain alfalfa’s irrigation demand of 0.82 m yr</w:t>
       </w:r>
       <w:r>
         <w:rPr>
@@ -1394,7 +1462,25 @@
           <w:szCs w:val="24"/>
         </w:rPr>
         <w:lastRenderedPageBreak/>
-        <w:t xml:space="preserve">cutting times across all alfalfa, causing some growing season water stress (3) grape wine irrigation management is for intentional crop water stress for all grapes in the Foothills surrounding the Central Valley and Coastal regions of California (see Methods), such that crop stress is 24% of growing ET in the moderate scenario; and (4) timing the last fall irrigation on a defined date, based on the study datasets’ 14-year (2004-2017) dataset to achieve allowable depletion at the leaf-drop date for a given climate, crop, and soil combination.   </w:t>
+        <w:t xml:space="preserve">cutting times across all alfalfa, causing some growing season water stress (3) grape wine irrigation management is for intentional crop water stress for all grapes in the Foothills surrounding the Central Valley and Coastal regions of California (see Methods), such that crop stress is 24% of growing ET in the moderate scenario; and (4) timing the last fall irrigation on a defined date, based on the study </w:t>
+      </w:r>
+      <w:proofErr w:type="spellStart"/>
+      <w:r>
+        <w:rPr>
+          <w:rFonts w:ascii="Book Antiqua" w:hAnsi="Book Antiqua"/>
+          <w:sz w:val="24"/>
+          <w:szCs w:val="24"/>
+        </w:rPr>
+        <w:t>datasets’</w:t>
+      </w:r>
+      <w:proofErr w:type="spellEnd"/>
+      <w:r>
+        <w:rPr>
+          <w:rFonts w:ascii="Book Antiqua" w:hAnsi="Book Antiqua"/>
+          <w:sz w:val="24"/>
+          <w:szCs w:val="24"/>
+        </w:rPr>
+        <w:t xml:space="preserve"> 14-year (2004-2017) dataset to achieve allowable depletion at the leaf-drop date for a given climate, crop, and soil combination.   </w:t>
       </w:r>
     </w:p>
     <w:p>
@@ -1429,7 +1515,43 @@
           <w:sz w:val="24"/>
           <w:szCs w:val="24"/>
         </w:rPr>
-        <w:t xml:space="preserve"> in the spring before the first irrigation.   This strategy is akin to Fall reservoir management when reservoirs are drawn down to pre-specified levels for flood control capture of winter runoff.  This place-based timing strategy leads to some Fall crop water stress when average precipitation is below the 14-year average during autumns (Figure ???).  The effect of fall irrigation scheduling in this manner also results in more water stress when the scenario rooting depth is decreased within a given level of allowable depletion (Table 2).  For instance, within the 50% allowable depletion scenarios, water stress increases from 2.3 to 2.9 to 5.1 total MAF from a 3.0 to 2.0 to 1.0 m rooting depth.  As the rooting depth is made shallower, the soil water buffer shrinks, making these scenarios more susceptible to late season crop water stress during dry falls before leaf-drop.  However, in the moderate scenario, it should be kept in mind that 53% of the growing season crop water stress total is due to intentional wine grape water stress and another 25% is due to winter alfalfa water stress when it is assumed that irrigation is not </w:t>
+        <w:t xml:space="preserve"> in the spring before the first irrigation.   This strategy is akin to </w:t>
+      </w:r>
+      <w:proofErr w:type="gramStart"/>
+      <w:r>
+        <w:rPr>
+          <w:rFonts w:ascii="Book Antiqua" w:hAnsi="Book Antiqua"/>
+          <w:sz w:val="24"/>
+          <w:szCs w:val="24"/>
+        </w:rPr>
+        <w:t>Fall</w:t>
+      </w:r>
+      <w:proofErr w:type="gramEnd"/>
+      <w:r>
+        <w:rPr>
+          <w:rFonts w:ascii="Book Antiqua" w:hAnsi="Book Antiqua"/>
+          <w:sz w:val="24"/>
+          <w:szCs w:val="24"/>
+        </w:rPr>
+        <w:t xml:space="preserve"> reservoir management when reservoirs are drawn down to pre-specified levels for flood control capture of winter runoff.  This place-based timing strategy leads to some Fall crop water stress when average precipitation is below the 14-year average during autumns (</w:t>
+      </w:r>
+      <w:proofErr w:type="gramStart"/>
+      <w:r>
+        <w:rPr>
+          <w:rFonts w:ascii="Book Antiqua" w:hAnsi="Book Antiqua"/>
+          <w:sz w:val="24"/>
+          <w:szCs w:val="24"/>
+        </w:rPr>
+        <w:t>Figure ???</w:t>
+      </w:r>
+      <w:proofErr w:type="gramEnd"/>
+      <w:r>
+        <w:rPr>
+          <w:rFonts w:ascii="Book Antiqua" w:hAnsi="Book Antiqua"/>
+          <w:sz w:val="24"/>
+          <w:szCs w:val="24"/>
+        </w:rPr>
+        <w:t xml:space="preserve">).  The effect of fall irrigation scheduling in this manner also results in more water stress when the scenario rooting depth is decreased within a given level of allowable depletion (Table 2).  For instance, within the 50% allowable depletion scenarios, water stress increases from 2.3 to 2.9 to 5.1 total MAF from a 3.0 to 2.0 to 1.0 m rooting depth.  As the rooting depth is made shallower, the soil water buffer shrinks, making these scenarios more susceptible to late season crop water stress during dry falls before leaf-drop.  However, in the moderate scenario, it should be kept in mind that 53% of the growing season crop water stress total is due to intentional wine grape water stress and another 25% is due to winter alfalfa water stress when it is assumed that irrigation is not </w:t>
       </w:r>
       <w:r>
         <w:rPr>
@@ -1977,6 +2099,7 @@
                 <w:vertAlign w:val="subscript"/>
               </w:rPr>
             </w:pPr>
+            <w:proofErr w:type="spellStart"/>
             <w:r>
               <w:rPr>
                 <w:rFonts w:ascii="Book Antiqua" w:eastAsia="Times New Roman" w:hAnsi="Book Antiqua" w:cs="Calibri"/>
@@ -1996,6 +2119,7 @@
               </w:rPr>
               <w:t>dormant</w:t>
             </w:r>
+            <w:proofErr w:type="spellEnd"/>
           </w:p>
         </w:tc>
         <w:tc>
@@ -2015,6 +2139,7 @@
                 <w:szCs w:val="24"/>
               </w:rPr>
             </w:pPr>
+            <w:proofErr w:type="spellStart"/>
             <w:r>
               <w:rPr>
                 <w:rFonts w:ascii="Book Antiqua" w:eastAsia="Times New Roman" w:hAnsi="Book Antiqua" w:cs="Calibri"/>
@@ -2034,6 +2159,7 @@
               </w:rPr>
               <w:t>fall</w:t>
             </w:r>
+            <w:proofErr w:type="spellEnd"/>
           </w:p>
         </w:tc>
       </w:tr>
@@ -2168,7 +2294,29 @@
                 <w:sz w:val="24"/>
                 <w:szCs w:val="24"/>
               </w:rPr>
-              <w:t>--doy--</w:t>
+              <w:t>--</w:t>
+            </w:r>
+            <w:proofErr w:type="spellStart"/>
+            <w:r>
+              <w:rPr>
+                <w:rFonts w:ascii="Book Antiqua" w:eastAsia="Times New Roman" w:hAnsi="Book Antiqua" w:cs="Calibri"/>
+                <w:i/>
+                <w:color w:val="000000"/>
+                <w:sz w:val="24"/>
+                <w:szCs w:val="24"/>
+              </w:rPr>
+              <w:t>doy</w:t>
+            </w:r>
+            <w:proofErr w:type="spellEnd"/>
+            <w:r>
+              <w:rPr>
+                <w:rFonts w:ascii="Book Antiqua" w:eastAsia="Times New Roman" w:hAnsi="Book Antiqua" w:cs="Calibri"/>
+                <w:i/>
+                <w:color w:val="000000"/>
+                <w:sz w:val="24"/>
+                <w:szCs w:val="24"/>
+              </w:rPr>
+              <w:t>--</w:t>
             </w:r>
           </w:p>
         </w:tc>
@@ -6396,6 +6544,7 @@
                 <w:vertAlign w:val="subscript"/>
               </w:rPr>
             </w:pPr>
+            <w:proofErr w:type="spellStart"/>
             <w:r>
               <w:rPr>
                 <w:rFonts w:ascii="Book Antiqua" w:eastAsia="Times New Roman" w:hAnsi="Book Antiqua" w:cs="Calibri"/>
@@ -6415,6 +6564,7 @@
               </w:rPr>
               <w:t>dormant</w:t>
             </w:r>
+            <w:proofErr w:type="spellEnd"/>
           </w:p>
         </w:tc>
         <w:tc>
@@ -6433,6 +6583,7 @@
                 <w:szCs w:val="24"/>
               </w:rPr>
             </w:pPr>
+            <w:proofErr w:type="spellStart"/>
             <w:r>
               <w:rPr>
                 <w:rFonts w:ascii="Book Antiqua" w:eastAsia="Times New Roman" w:hAnsi="Book Antiqua" w:cs="Calibri"/>
@@ -6452,6 +6603,7 @@
               </w:rPr>
               <w:t>fall</w:t>
             </w:r>
+            <w:proofErr w:type="spellEnd"/>
           </w:p>
         </w:tc>
       </w:tr>
@@ -6583,7 +6735,29 @@
                 <w:sz w:val="24"/>
                 <w:szCs w:val="24"/>
               </w:rPr>
-              <w:t>--doy--</w:t>
+              <w:t>--</w:t>
+            </w:r>
+            <w:proofErr w:type="spellStart"/>
+            <w:r>
+              <w:rPr>
+                <w:rFonts w:ascii="Book Antiqua" w:eastAsia="Times New Roman" w:hAnsi="Book Antiqua" w:cs="Calibri"/>
+                <w:i/>
+                <w:color w:val="000000"/>
+                <w:sz w:val="24"/>
+                <w:szCs w:val="24"/>
+              </w:rPr>
+              <w:t>doy</w:t>
+            </w:r>
+            <w:proofErr w:type="spellEnd"/>
+            <w:r>
+              <w:rPr>
+                <w:rFonts w:ascii="Book Antiqua" w:eastAsia="Times New Roman" w:hAnsi="Book Antiqua" w:cs="Calibri"/>
+                <w:i/>
+                <w:color w:val="000000"/>
+                <w:sz w:val="24"/>
+                <w:szCs w:val="24"/>
+              </w:rPr>
+              <w:t>--</w:t>
             </w:r>
           </w:p>
         </w:tc>
@@ -10671,6 +10845,7 @@
                 <w:vertAlign w:val="subscript"/>
               </w:rPr>
             </w:pPr>
+            <w:proofErr w:type="spellStart"/>
             <w:r>
               <w:rPr>
                 <w:rFonts w:ascii="Book Antiqua" w:eastAsia="Times New Roman" w:hAnsi="Book Antiqua" w:cs="Calibri"/>
@@ -10690,6 +10865,7 @@
               </w:rPr>
               <w:t>dormant</w:t>
             </w:r>
+            <w:proofErr w:type="spellEnd"/>
           </w:p>
         </w:tc>
         <w:tc>
@@ -10708,6 +10884,7 @@
                 <w:szCs w:val="24"/>
               </w:rPr>
             </w:pPr>
+            <w:proofErr w:type="spellStart"/>
             <w:r>
               <w:rPr>
                 <w:rFonts w:ascii="Book Antiqua" w:eastAsia="Times New Roman" w:hAnsi="Book Antiqua" w:cs="Calibri"/>
@@ -10727,6 +10904,7 @@
               </w:rPr>
               <w:t>fall</w:t>
             </w:r>
+            <w:proofErr w:type="spellEnd"/>
           </w:p>
         </w:tc>
       </w:tr>
@@ -10858,7 +11036,29 @@
                 <w:sz w:val="24"/>
                 <w:szCs w:val="24"/>
               </w:rPr>
-              <w:t>--doy--</w:t>
+              <w:t>--</w:t>
+            </w:r>
+            <w:proofErr w:type="spellStart"/>
+            <w:r>
+              <w:rPr>
+                <w:rFonts w:ascii="Book Antiqua" w:eastAsia="Times New Roman" w:hAnsi="Book Antiqua" w:cs="Calibri"/>
+                <w:i/>
+                <w:color w:val="000000"/>
+                <w:sz w:val="24"/>
+                <w:szCs w:val="24"/>
+              </w:rPr>
+              <w:t>doy</w:t>
+            </w:r>
+            <w:proofErr w:type="spellEnd"/>
+            <w:r>
+              <w:rPr>
+                <w:rFonts w:ascii="Book Antiqua" w:eastAsia="Times New Roman" w:hAnsi="Book Antiqua" w:cs="Calibri"/>
+                <w:i/>
+                <w:color w:val="000000"/>
+                <w:sz w:val="24"/>
+                <w:szCs w:val="24"/>
+              </w:rPr>
+              <w:t>--</w:t>
             </w:r>
           </w:p>
         </w:tc>
@@ -14866,8 +15066,6 @@
         </w:rPr>
         <w:t xml:space="preserve"> Mean green water availability vs. mean allowable depletion for each of the 12 soil reservoir scenarios by crop</w:t>
       </w:r>
-      <w:bookmarkStart w:id="0" w:name="_GoBack"/>
-      <w:bookmarkEnd w:id="0"/>
     </w:p>
     <w:p>
       <w:pPr>
@@ -15009,6 +15207,244 @@
         </w:rPr>
         <w:t>to optimize use of green water, given the wide range in climate and soil combinations.  Thus, irrigation management would need to adapt to each new water year for the same location.</w:t>
       </w:r>
+    </w:p>
+    <w:p>
+      <w:pPr>
+        <w:spacing w:after="0" w:line="480" w:lineRule="auto"/>
+        <w:ind w:firstLine="720"/>
+        <w:rPr>
+          <w:rFonts w:ascii="Book Antiqua" w:hAnsi="Book Antiqua"/>
+          <w:sz w:val="24"/>
+          <w:szCs w:val="24"/>
+        </w:rPr>
+      </w:pPr>
+      <w:r>
+        <w:rPr>
+          <w:rFonts w:ascii="Book Antiqua" w:hAnsi="Book Antiqua"/>
+          <w:sz w:val="24"/>
+          <w:szCs w:val="24"/>
+        </w:rPr>
+        <w:t xml:space="preserve">Such empirical evidence of irrigation frequency driven increases in blue water consumption may also be evident in the amplification of the almond Kc curve the past several decades (Figure 9).  While amplification of the crop coefficient curve is likely at least partially due to canopy management that favors fuller, denser canopies </w:t>
+      </w:r>
+      <w:r>
+        <w:rPr>
+          <w:rFonts w:ascii="Book Antiqua" w:hAnsi="Book Antiqua"/>
+          <w:sz w:val="24"/>
+          <w:szCs w:val="24"/>
+        </w:rPr>
+        <w:fldChar w:fldCharType="begin"/>
+      </w:r>
+      <w:r>
+        <w:rPr>
+          <w:rFonts w:ascii="Book Antiqua" w:hAnsi="Book Antiqua"/>
+          <w:sz w:val="24"/>
+          <w:szCs w:val="24"/>
+        </w:rPr>
+        <w:instrText xml:space="preserve"> ADDIN EN.CITE &lt;EndNote&gt;&lt;Cite&gt;&lt;Author&gt;Sanden&lt;/Author&gt;&lt;Year&gt;2007&lt;/Year&gt;&lt;RecNum&gt;93&lt;/RecNum&gt;&lt;DisplayText&gt;(Sanden, 2007)&lt;/DisplayText&gt;&lt;record&gt;&lt;rec-number&gt;93&lt;/rec-number&gt;&lt;foreign-keys&gt;&lt;key app="EN" db-id="2tfpxazrmtffffesffn5trrp2z50pft0dtds" timestamp="1487892117"&gt;93&lt;/key&gt;&lt;/foreign-keys&gt;&lt;ref-type name="Report"&gt;27&lt;/ref-type&gt;&lt;contributors&gt;&lt;authors&gt;&lt;author&gt;B Sanden&lt;/author&gt;&lt;/authors&gt;&lt;/contributors&gt;&lt;titles&gt;&lt;title&gt;Fall irrigation management in a drought year for almonds&lt;/title&gt;&lt;secondary-title&gt;Kern Soil and Water&lt;/secondary-title&gt;&lt;/titles&gt;&lt;dates&gt;&lt;year&gt;2007&lt;/year&gt;&lt;/dates&gt;&lt;pub-location&gt;Bakersfield, CA&lt;/pub-location&gt;&lt;publisher&gt;University of California Cooperative Extension&lt;/publisher&gt;&lt;urls&gt;&lt;/urls&gt;&lt;/record&gt;&lt;/Cite&gt;&lt;/EndNote&gt;</w:instrText>
+      </w:r>
+      <w:r>
+        <w:rPr>
+          <w:rFonts w:ascii="Book Antiqua" w:hAnsi="Book Antiqua"/>
+          <w:sz w:val="24"/>
+          <w:szCs w:val="24"/>
+        </w:rPr>
+        <w:fldChar w:fldCharType="separate"/>
+      </w:r>
+      <w:r>
+        <w:rPr>
+          <w:rFonts w:ascii="Book Antiqua" w:hAnsi="Book Antiqua"/>
+          <w:noProof/>
+          <w:sz w:val="24"/>
+          <w:szCs w:val="24"/>
+        </w:rPr>
+        <w:t>(Sanden, 2007)</w:t>
+      </w:r>
+      <w:r>
+        <w:rPr>
+          <w:rFonts w:ascii="Book Antiqua" w:hAnsi="Book Antiqua"/>
+          <w:sz w:val="24"/>
+          <w:szCs w:val="24"/>
+        </w:rPr>
+        <w:fldChar w:fldCharType="end"/>
+      </w:r>
+      <w:r>
+        <w:rPr>
+          <w:rFonts w:ascii="Book Antiqua" w:hAnsi="Book Antiqua"/>
+          <w:sz w:val="24"/>
+          <w:szCs w:val="24"/>
+        </w:rPr>
+        <w:t xml:space="preserve">, the trend is speculated to be driven by increases in irrigation frequency in the experiments or monitoring sites </w:t>
+      </w:r>
+      <w:r>
+        <w:rPr>
+          <w:rFonts w:ascii="Book Antiqua" w:hAnsi="Book Antiqua"/>
+          <w:sz w:val="24"/>
+          <w:szCs w:val="24"/>
+        </w:rPr>
+        <w:fldChar w:fldCharType="begin"/>
+      </w:r>
+      <w:r>
+        <w:rPr>
+          <w:rFonts w:ascii="Book Antiqua" w:hAnsi="Book Antiqua"/>
+          <w:sz w:val="24"/>
+          <w:szCs w:val="24"/>
+        </w:rPr>
+        <w:instrText xml:space="preserve"> ADDIN EN.CITE &lt;EndNote&gt;&lt;Cite&gt;&lt;Author&gt;Steduto&lt;/Author&gt;&lt;Year&gt;2012&lt;/Year&gt;&lt;RecNum&gt;66&lt;/RecNum&gt;&lt;DisplayText&gt;(Steduto&lt;style face="italic"&gt; et al.&lt;/style&gt;, 2012)&lt;/DisplayText&gt;&lt;record&gt;&lt;rec-number&gt;66&lt;/rec-number&gt;&lt;foreign-keys&gt;&lt;key app="EN" db-id="2tfpxazrmtffffesffn5trrp2z50pft0dtds" timestamp="1487892117"&gt;66&lt;/key&gt;&lt;/foreign-keys&gt;&lt;ref-type name="Government Document"&gt;46&lt;/ref-type&gt;&lt;contributors&gt;&lt;authors&gt;&lt;author&gt;P Steduto&lt;/author&gt;&lt;author&gt;TC Hsiao&lt;/author&gt;&lt;author&gt;E Fereres&lt;/author&gt;&lt;author&gt;D Raes&lt;/author&gt;&lt;/authors&gt;&lt;/contributors&gt;&lt;titles&gt;&lt;title&gt;Crop yield response to water&lt;/title&gt;&lt;/titles&gt;&lt;dates&gt;&lt;year&gt;2012&lt;/year&gt;&lt;/dates&gt;&lt;pub-location&gt;Rome&lt;/pub-location&gt;&lt;publisher&gt;Food and Agriculture Organiziation of the United Nations&lt;/publisher&gt;&lt;urls&gt;&lt;/urls&gt;&lt;/record&gt;&lt;/Cite&gt;&lt;/EndNote&gt;</w:instrText>
+      </w:r>
+      <w:r>
+        <w:rPr>
+          <w:rFonts w:ascii="Book Antiqua" w:hAnsi="Book Antiqua"/>
+          <w:sz w:val="24"/>
+          <w:szCs w:val="24"/>
+        </w:rPr>
+        <w:fldChar w:fldCharType="separate"/>
+      </w:r>
+      <w:r>
+        <w:rPr>
+          <w:rFonts w:ascii="Book Antiqua" w:hAnsi="Book Antiqua"/>
+          <w:noProof/>
+          <w:sz w:val="24"/>
+          <w:szCs w:val="24"/>
+        </w:rPr>
+        <w:t>(Steduto</w:t>
+      </w:r>
+      <w:r>
+        <w:rPr>
+          <w:rFonts w:ascii="Book Antiqua" w:hAnsi="Book Antiqua"/>
+          <w:i/>
+          <w:noProof/>
+          <w:sz w:val="24"/>
+          <w:szCs w:val="24"/>
+        </w:rPr>
+        <w:t xml:space="preserve"> et al.</w:t>
+      </w:r>
+      <w:r>
+        <w:rPr>
+          <w:rFonts w:ascii="Book Antiqua" w:hAnsi="Book Antiqua"/>
+          <w:noProof/>
+          <w:sz w:val="24"/>
+          <w:szCs w:val="24"/>
+        </w:rPr>
+        <w:t>, 2012)</w:t>
+      </w:r>
+      <w:r>
+        <w:rPr>
+          <w:rFonts w:ascii="Book Antiqua" w:hAnsi="Book Antiqua"/>
+          <w:sz w:val="24"/>
+          <w:szCs w:val="24"/>
+        </w:rPr>
+        <w:fldChar w:fldCharType="end"/>
+      </w:r>
+      <w:r>
+        <w:rPr>
+          <w:rFonts w:ascii="Book Antiqua" w:hAnsi="Book Antiqua"/>
+          <w:sz w:val="24"/>
+          <w:szCs w:val="24"/>
+        </w:rPr>
+        <w:t>.  Unfortunately, specifications of the irrigation methods used in crop coefficient studies are typically not documented, revealing a lack of research in how irrigation systems and practices also affect observed evapotranspira</w:t>
+      </w:r>
+      <w:bookmarkStart w:id="0" w:name="_GoBack"/>
+      <w:bookmarkEnd w:id="0"/>
+      <w:r>
+        <w:rPr>
+          <w:rFonts w:ascii="Book Antiqua" w:hAnsi="Book Antiqua"/>
+          <w:sz w:val="24"/>
+          <w:szCs w:val="24"/>
+        </w:rPr>
+        <w:t xml:space="preserve">tion rates. </w:t>
+      </w:r>
+    </w:p>
+    <w:p>
+      <w:pPr>
+        <w:spacing w:after="0" w:line="480" w:lineRule="auto"/>
+        <w:rPr>
+          <w:rFonts w:ascii="Book Antiqua" w:hAnsi="Book Antiqua"/>
+          <w:sz w:val="24"/>
+          <w:szCs w:val="24"/>
+        </w:rPr>
+      </w:pPr>
+      <w:r>
+        <w:rPr>
+          <w:noProof/>
+        </w:rPr>
+        <w:lastRenderedPageBreak/>
+        <w:drawing>
+          <wp:inline distT="0" distB="0" distL="0" distR="0" wp14:anchorId="21ED3AD0" wp14:editId="24F5FE4D">
+            <wp:extent cx="5486400" cy="3291840"/>
+            <wp:effectExtent l="0" t="0" r="0" b="3810"/>
+            <wp:docPr id="2" name="Chart 2"/>
+            <wp:cNvGraphicFramePr/>
+            <a:graphic xmlns:a="http://schemas.openxmlformats.org/drawingml/2006/main">
+              <a:graphicData uri="http://schemas.openxmlformats.org/drawingml/2006/chart">
+                <c:chart xmlns:c="http://schemas.openxmlformats.org/drawingml/2006/chart" xmlns:r="http://schemas.openxmlformats.org/officeDocument/2006/relationships" r:id="rId7"/>
+              </a:graphicData>
+            </a:graphic>
+          </wp:inline>
+        </w:drawing>
+      </w:r>
+    </w:p>
+    <w:p>
+      <w:pPr>
+        <w:spacing w:after="0" w:line="240" w:lineRule="auto"/>
+        <w:rPr>
+          <w:rFonts w:ascii="Book Antiqua" w:hAnsi="Book Antiqua"/>
+          <w:sz w:val="20"/>
+          <w:szCs w:val="20"/>
+        </w:rPr>
+      </w:pPr>
+      <w:r>
+        <w:rPr>
+          <w:rFonts w:ascii="Book Antiqua" w:hAnsi="Book Antiqua"/>
+          <w:b/>
+          <w:sz w:val="20"/>
+          <w:szCs w:val="20"/>
+        </w:rPr>
+        <w:t>Figure 9.</w:t>
+      </w:r>
+      <w:r>
+        <w:rPr>
+          <w:rFonts w:ascii="Book Antiqua" w:hAnsi="Book Antiqua"/>
+          <w:sz w:val="20"/>
+          <w:szCs w:val="20"/>
+        </w:rPr>
+        <w:t xml:space="preserve"> Evolution of the almond single crop coefficient (K</w:t>
+      </w:r>
+      <w:r>
+        <w:rPr>
+          <w:rFonts w:ascii="Book Antiqua" w:hAnsi="Book Antiqua"/>
+          <w:sz w:val="20"/>
+          <w:szCs w:val="20"/>
+          <w:vertAlign w:val="subscript"/>
+        </w:rPr>
+        <w:t>c</w:t>
+      </w:r>
+      <w:r>
+        <w:rPr>
+          <w:rFonts w:ascii="Book Antiqua" w:hAnsi="Book Antiqua"/>
+          <w:sz w:val="20"/>
+          <w:szCs w:val="20"/>
+        </w:rPr>
+        <w:t>) curve</w:t>
+      </w:r>
+      <w:r>
+        <w:rPr>
+          <w:rFonts w:ascii="Book Antiqua" w:hAnsi="Book Antiqua"/>
+          <w:sz w:val="20"/>
+          <w:szCs w:val="20"/>
+        </w:rPr>
+        <w:t>, reflecting increases in canopy coverage and possible irrigation frequency</w:t>
+      </w:r>
+    </w:p>
+    <w:p>
+      <w:pPr>
+        <w:spacing w:after="0" w:line="480" w:lineRule="auto"/>
+        <w:ind w:firstLine="720"/>
+        <w:rPr>
+          <w:rFonts w:ascii="Book Antiqua" w:hAnsi="Book Antiqua"/>
+          <w:sz w:val="24"/>
+          <w:szCs w:val="24"/>
+        </w:rPr>
+      </w:pPr>
     </w:p>
     <w:p>
       <w:pPr>
@@ -16917,6 +17353,673 @@
 </c:chartSpace>
 </file>
 
+<file path=word/charts/chart2.xml><?xml version="1.0" encoding="utf-8"?>
+<c:chartSpace xmlns:c="http://schemas.openxmlformats.org/drawingml/2006/chart" xmlns:a="http://schemas.openxmlformats.org/drawingml/2006/main" xmlns:r="http://schemas.openxmlformats.org/officeDocument/2006/relationships" xmlns:c16r2="http://schemas.microsoft.com/office/drawing/2015/06/chart">
+  <c:date1904 val="0"/>
+  <c:lang val="en-US"/>
+  <c:roundedCorners val="0"/>
+  <mc:AlternateContent xmlns:mc="http://schemas.openxmlformats.org/markup-compatibility/2006">
+    <mc:Choice xmlns:c14="http://schemas.microsoft.com/office/drawing/2007/8/2/chart" Requires="c14">
+      <c14:style val="102"/>
+    </mc:Choice>
+    <mc:Fallback>
+      <c:style val="2"/>
+    </mc:Fallback>
+  </mc:AlternateContent>
+  <c:chart>
+    <c:autoTitleDeleted val="0"/>
+    <c:plotArea>
+      <c:layout/>
+      <c:lineChart>
+        <c:grouping val="standard"/>
+        <c:varyColors val="0"/>
+        <c:ser>
+          <c:idx val="0"/>
+          <c:order val="0"/>
+          <c:tx>
+            <c:strRef>
+              <c:f>Sheet1!$B$2</c:f>
+              <c:strCache>
+                <c:ptCount val="1"/>
+                <c:pt idx="0">
+                  <c:v>Doorenbos and Pruitt (1977)</c:v>
+                </c:pt>
+              </c:strCache>
+            </c:strRef>
+          </c:tx>
+          <c:marker>
+            <c:symbol val="none"/>
+          </c:marker>
+          <c:cat>
+            <c:strRef>
+              <c:f>Sheet1!$A$3:$A$11</c:f>
+              <c:strCache>
+                <c:ptCount val="9"/>
+                <c:pt idx="0">
+                  <c:v>March</c:v>
+                </c:pt>
+                <c:pt idx="1">
+                  <c:v>April</c:v>
+                </c:pt>
+                <c:pt idx="2">
+                  <c:v>May</c:v>
+                </c:pt>
+                <c:pt idx="3">
+                  <c:v>June</c:v>
+                </c:pt>
+                <c:pt idx="4">
+                  <c:v>July</c:v>
+                </c:pt>
+                <c:pt idx="5">
+                  <c:v>Aug.</c:v>
+                </c:pt>
+                <c:pt idx="6">
+                  <c:v>Sept.</c:v>
+                </c:pt>
+                <c:pt idx="7">
+                  <c:v>Oct.</c:v>
+                </c:pt>
+                <c:pt idx="8">
+                  <c:v>Nov.</c:v>
+                </c:pt>
+              </c:strCache>
+            </c:strRef>
+          </c:cat>
+          <c:val>
+            <c:numRef>
+              <c:f>Sheet1!$B$3:$B$11</c:f>
+              <c:numCache>
+                <c:formatCode>General</c:formatCode>
+                <c:ptCount val="9"/>
+                <c:pt idx="0">
+                  <c:v>0.5</c:v>
+                </c:pt>
+                <c:pt idx="1">
+                  <c:v>0.75</c:v>
+                </c:pt>
+                <c:pt idx="2">
+                  <c:v>0.9</c:v>
+                </c:pt>
+                <c:pt idx="3">
+                  <c:v>0.95</c:v>
+                </c:pt>
+                <c:pt idx="4">
+                  <c:v>0.95</c:v>
+                </c:pt>
+                <c:pt idx="5">
+                  <c:v>0.95</c:v>
+                </c:pt>
+                <c:pt idx="6">
+                  <c:v>0.85</c:v>
+                </c:pt>
+                <c:pt idx="7">
+                  <c:v>0.8</c:v>
+                </c:pt>
+                <c:pt idx="8">
+                  <c:v>0.7</c:v>
+                </c:pt>
+              </c:numCache>
+            </c:numRef>
+          </c:val>
+          <c:smooth val="0"/>
+          <c:extLst>
+            <c:ext xmlns:c16="http://schemas.microsoft.com/office/drawing/2014/chart" uri="{C3380CC4-5D6E-409C-BE32-E72D297353CC}">
+              <c16:uniqueId val="{00000000-112A-453D-87B3-5B2361B1E35C}"/>
+            </c:ext>
+          </c:extLst>
+        </c:ser>
+        <c:ser>
+          <c:idx val="1"/>
+          <c:order val="1"/>
+          <c:tx>
+            <c:strRef>
+              <c:f>Sheet1!$C$2</c:f>
+              <c:strCache>
+                <c:ptCount val="1"/>
+                <c:pt idx="0">
+                  <c:v>Fereres and Puech (1981)</c:v>
+                </c:pt>
+              </c:strCache>
+            </c:strRef>
+          </c:tx>
+          <c:marker>
+            <c:symbol val="none"/>
+          </c:marker>
+          <c:cat>
+            <c:strRef>
+              <c:f>Sheet1!$A$3:$A$11</c:f>
+              <c:strCache>
+                <c:ptCount val="9"/>
+                <c:pt idx="0">
+                  <c:v>March</c:v>
+                </c:pt>
+                <c:pt idx="1">
+                  <c:v>April</c:v>
+                </c:pt>
+                <c:pt idx="2">
+                  <c:v>May</c:v>
+                </c:pt>
+                <c:pt idx="3">
+                  <c:v>June</c:v>
+                </c:pt>
+                <c:pt idx="4">
+                  <c:v>July</c:v>
+                </c:pt>
+                <c:pt idx="5">
+                  <c:v>Aug.</c:v>
+                </c:pt>
+                <c:pt idx="6">
+                  <c:v>Sept.</c:v>
+                </c:pt>
+                <c:pt idx="7">
+                  <c:v>Oct.</c:v>
+                </c:pt>
+                <c:pt idx="8">
+                  <c:v>Nov.</c:v>
+                </c:pt>
+              </c:strCache>
+            </c:strRef>
+          </c:cat>
+          <c:val>
+            <c:numRef>
+              <c:f>Sheet1!$C$3:$C$11</c:f>
+              <c:numCache>
+                <c:formatCode>General</c:formatCode>
+                <c:ptCount val="9"/>
+                <c:pt idx="0">
+                  <c:v>0.6</c:v>
+                </c:pt>
+                <c:pt idx="1">
+                  <c:v>0.71</c:v>
+                </c:pt>
+                <c:pt idx="2">
+                  <c:v>0.84</c:v>
+                </c:pt>
+                <c:pt idx="3">
+                  <c:v>0.92</c:v>
+                </c:pt>
+                <c:pt idx="4">
+                  <c:v>0.96</c:v>
+                </c:pt>
+                <c:pt idx="5">
+                  <c:v>0.96</c:v>
+                </c:pt>
+                <c:pt idx="6">
+                  <c:v>0.91</c:v>
+                </c:pt>
+                <c:pt idx="7">
+                  <c:v>0.79</c:v>
+                </c:pt>
+                <c:pt idx="8">
+                  <c:v>0.69</c:v>
+                </c:pt>
+              </c:numCache>
+            </c:numRef>
+          </c:val>
+          <c:smooth val="0"/>
+          <c:extLst>
+            <c:ext xmlns:c16="http://schemas.microsoft.com/office/drawing/2014/chart" uri="{C3380CC4-5D6E-409C-BE32-E72D297353CC}">
+              <c16:uniqueId val="{00000001-112A-453D-87B3-5B2361B1E35C}"/>
+            </c:ext>
+          </c:extLst>
+        </c:ser>
+        <c:ser>
+          <c:idx val="5"/>
+          <c:order val="2"/>
+          <c:tx>
+            <c:strRef>
+              <c:f>Sheet1!$H$2</c:f>
+              <c:strCache>
+                <c:ptCount val="1"/>
+                <c:pt idx="0">
+                  <c:v>Hanson et al. (1999)</c:v>
+                </c:pt>
+              </c:strCache>
+            </c:strRef>
+          </c:tx>
+          <c:marker>
+            <c:symbol val="none"/>
+          </c:marker>
+          <c:val>
+            <c:numRef>
+              <c:f>Sheet1!$H$3:$H$11</c:f>
+              <c:numCache>
+                <c:formatCode>General</c:formatCode>
+                <c:ptCount val="9"/>
+                <c:pt idx="0">
+                  <c:v>0.54</c:v>
+                </c:pt>
+                <c:pt idx="1">
+                  <c:v>0.63</c:v>
+                </c:pt>
+                <c:pt idx="2">
+                  <c:v>0.76</c:v>
+                </c:pt>
+                <c:pt idx="3">
+                  <c:v>0.85</c:v>
+                </c:pt>
+                <c:pt idx="4">
+                  <c:v>0.93500000000000005</c:v>
+                </c:pt>
+                <c:pt idx="5">
+                  <c:v>0.94</c:v>
+                </c:pt>
+                <c:pt idx="6">
+                  <c:v>0.92500000000000004</c:v>
+                </c:pt>
+                <c:pt idx="7">
+                  <c:v>0.82</c:v>
+                </c:pt>
+                <c:pt idx="8">
+                  <c:v>0.7</c:v>
+                </c:pt>
+              </c:numCache>
+            </c:numRef>
+          </c:val>
+          <c:smooth val="0"/>
+          <c:extLst>
+            <c:ext xmlns:c16="http://schemas.microsoft.com/office/drawing/2014/chart" uri="{C3380CC4-5D6E-409C-BE32-E72D297353CC}">
+              <c16:uniqueId val="{00000002-112A-453D-87B3-5B2361B1E35C}"/>
+            </c:ext>
+          </c:extLst>
+        </c:ser>
+        <c:ser>
+          <c:idx val="4"/>
+          <c:order val="3"/>
+          <c:tx>
+            <c:strRef>
+              <c:f>Sheet1!$F$2</c:f>
+              <c:strCache>
+                <c:ptCount val="1"/>
+                <c:pt idx="0">
+                  <c:v>Girona (2006)</c:v>
+                </c:pt>
+              </c:strCache>
+            </c:strRef>
+          </c:tx>
+          <c:marker>
+            <c:symbol val="none"/>
+          </c:marker>
+          <c:cat>
+            <c:strRef>
+              <c:f>Sheet1!$A$3:$A$11</c:f>
+              <c:strCache>
+                <c:ptCount val="9"/>
+                <c:pt idx="0">
+                  <c:v>March</c:v>
+                </c:pt>
+                <c:pt idx="1">
+                  <c:v>April</c:v>
+                </c:pt>
+                <c:pt idx="2">
+                  <c:v>May</c:v>
+                </c:pt>
+                <c:pt idx="3">
+                  <c:v>June</c:v>
+                </c:pt>
+                <c:pt idx="4">
+                  <c:v>July</c:v>
+                </c:pt>
+                <c:pt idx="5">
+                  <c:v>Aug.</c:v>
+                </c:pt>
+                <c:pt idx="6">
+                  <c:v>Sept.</c:v>
+                </c:pt>
+                <c:pt idx="7">
+                  <c:v>Oct.</c:v>
+                </c:pt>
+                <c:pt idx="8">
+                  <c:v>Nov.</c:v>
+                </c:pt>
+              </c:strCache>
+            </c:strRef>
+          </c:cat>
+          <c:val>
+            <c:numRef>
+              <c:f>Sheet1!$F$3:$F$10</c:f>
+              <c:numCache>
+                <c:formatCode>General</c:formatCode>
+                <c:ptCount val="8"/>
+                <c:pt idx="0">
+                  <c:v>0.4</c:v>
+                </c:pt>
+                <c:pt idx="1">
+                  <c:v>0.65</c:v>
+                </c:pt>
+                <c:pt idx="2">
+                  <c:v>0.8</c:v>
+                </c:pt>
+                <c:pt idx="3">
+                  <c:v>0.92</c:v>
+                </c:pt>
+                <c:pt idx="4">
+                  <c:v>0.96</c:v>
+                </c:pt>
+                <c:pt idx="5">
+                  <c:v>1.05</c:v>
+                </c:pt>
+                <c:pt idx="6">
+                  <c:v>0.85</c:v>
+                </c:pt>
+                <c:pt idx="7">
+                  <c:v>0.6</c:v>
+                </c:pt>
+              </c:numCache>
+            </c:numRef>
+          </c:val>
+          <c:smooth val="0"/>
+          <c:extLst>
+            <c:ext xmlns:c16="http://schemas.microsoft.com/office/drawing/2014/chart" uri="{C3380CC4-5D6E-409C-BE32-E72D297353CC}">
+              <c16:uniqueId val="{00000003-112A-453D-87B3-5B2361B1E35C}"/>
+            </c:ext>
+          </c:extLst>
+        </c:ser>
+        <c:ser>
+          <c:idx val="2"/>
+          <c:order val="4"/>
+          <c:tx>
+            <c:strRef>
+              <c:f>Sheet1!$D$2</c:f>
+              <c:strCache>
+                <c:ptCount val="1"/>
+                <c:pt idx="0">
+                  <c:v>Sanden (2007)</c:v>
+                </c:pt>
+              </c:strCache>
+            </c:strRef>
+          </c:tx>
+          <c:marker>
+            <c:symbol val="none"/>
+          </c:marker>
+          <c:cat>
+            <c:strRef>
+              <c:f>Sheet1!$A$3:$A$11</c:f>
+              <c:strCache>
+                <c:ptCount val="9"/>
+                <c:pt idx="0">
+                  <c:v>March</c:v>
+                </c:pt>
+                <c:pt idx="1">
+                  <c:v>April</c:v>
+                </c:pt>
+                <c:pt idx="2">
+                  <c:v>May</c:v>
+                </c:pt>
+                <c:pt idx="3">
+                  <c:v>June</c:v>
+                </c:pt>
+                <c:pt idx="4">
+                  <c:v>July</c:v>
+                </c:pt>
+                <c:pt idx="5">
+                  <c:v>Aug.</c:v>
+                </c:pt>
+                <c:pt idx="6">
+                  <c:v>Sept.</c:v>
+                </c:pt>
+                <c:pt idx="7">
+                  <c:v>Oct.</c:v>
+                </c:pt>
+                <c:pt idx="8">
+                  <c:v>Nov.</c:v>
+                </c:pt>
+              </c:strCache>
+            </c:strRef>
+          </c:cat>
+          <c:val>
+            <c:numRef>
+              <c:f>Sheet1!$D$3:$D$11</c:f>
+              <c:numCache>
+                <c:formatCode>General</c:formatCode>
+                <c:ptCount val="9"/>
+                <c:pt idx="0">
+                  <c:v>0.59</c:v>
+                </c:pt>
+                <c:pt idx="1">
+                  <c:v>0.78</c:v>
+                </c:pt>
+                <c:pt idx="2">
+                  <c:v>0.92</c:v>
+                </c:pt>
+                <c:pt idx="3">
+                  <c:v>1.01</c:v>
+                </c:pt>
+                <c:pt idx="4">
+                  <c:v>1.08</c:v>
+                </c:pt>
+                <c:pt idx="5">
+                  <c:v>1.08</c:v>
+                </c:pt>
+                <c:pt idx="6">
+                  <c:v>1.02</c:v>
+                </c:pt>
+                <c:pt idx="7">
+                  <c:v>0.89</c:v>
+                </c:pt>
+                <c:pt idx="8">
+                  <c:v>0.4</c:v>
+                </c:pt>
+              </c:numCache>
+            </c:numRef>
+          </c:val>
+          <c:smooth val="0"/>
+          <c:extLst>
+            <c:ext xmlns:c16="http://schemas.microsoft.com/office/drawing/2014/chart" uri="{C3380CC4-5D6E-409C-BE32-E72D297353CC}">
+              <c16:uniqueId val="{00000004-112A-453D-87B3-5B2361B1E35C}"/>
+            </c:ext>
+          </c:extLst>
+        </c:ser>
+        <c:ser>
+          <c:idx val="3"/>
+          <c:order val="5"/>
+          <c:tx>
+            <c:strRef>
+              <c:f>Sheet1!$E$2</c:f>
+              <c:strCache>
+                <c:ptCount val="1"/>
+                <c:pt idx="0">
+                  <c:v>Steduto et al. (2012)</c:v>
+                </c:pt>
+              </c:strCache>
+            </c:strRef>
+          </c:tx>
+          <c:marker>
+            <c:symbol val="none"/>
+          </c:marker>
+          <c:cat>
+            <c:strRef>
+              <c:f>Sheet1!$A$3:$A$11</c:f>
+              <c:strCache>
+                <c:ptCount val="9"/>
+                <c:pt idx="0">
+                  <c:v>March</c:v>
+                </c:pt>
+                <c:pt idx="1">
+                  <c:v>April</c:v>
+                </c:pt>
+                <c:pt idx="2">
+                  <c:v>May</c:v>
+                </c:pt>
+                <c:pt idx="3">
+                  <c:v>June</c:v>
+                </c:pt>
+                <c:pt idx="4">
+                  <c:v>July</c:v>
+                </c:pt>
+                <c:pt idx="5">
+                  <c:v>Aug.</c:v>
+                </c:pt>
+                <c:pt idx="6">
+                  <c:v>Sept.</c:v>
+                </c:pt>
+                <c:pt idx="7">
+                  <c:v>Oct.</c:v>
+                </c:pt>
+                <c:pt idx="8">
+                  <c:v>Nov.</c:v>
+                </c:pt>
+              </c:strCache>
+            </c:strRef>
+          </c:cat>
+          <c:val>
+            <c:numRef>
+              <c:f>Sheet1!$E$3:$E$10</c:f>
+              <c:numCache>
+                <c:formatCode>General</c:formatCode>
+                <c:ptCount val="8"/>
+                <c:pt idx="0">
+                  <c:v>0.2</c:v>
+                </c:pt>
+                <c:pt idx="1">
+                  <c:v>0.67</c:v>
+                </c:pt>
+                <c:pt idx="2">
+                  <c:v>0.95</c:v>
+                </c:pt>
+                <c:pt idx="3">
+                  <c:v>1.0900000000000001</c:v>
+                </c:pt>
+                <c:pt idx="4">
+                  <c:v>1.1499999999999999</c:v>
+                </c:pt>
+                <c:pt idx="5">
+                  <c:v>1.17</c:v>
+                </c:pt>
+                <c:pt idx="6">
+                  <c:v>1.1200000000000001</c:v>
+                </c:pt>
+                <c:pt idx="7">
+                  <c:v>0.85</c:v>
+                </c:pt>
+              </c:numCache>
+            </c:numRef>
+          </c:val>
+          <c:smooth val="0"/>
+          <c:extLst>
+            <c:ext xmlns:c16="http://schemas.microsoft.com/office/drawing/2014/chart" uri="{C3380CC4-5D6E-409C-BE32-E72D297353CC}">
+              <c16:uniqueId val="{00000005-112A-453D-87B3-5B2361B1E35C}"/>
+            </c:ext>
+          </c:extLst>
+        </c:ser>
+        <c:dLbls>
+          <c:showLegendKey val="0"/>
+          <c:showVal val="0"/>
+          <c:showCatName val="0"/>
+          <c:showSerName val="0"/>
+          <c:showPercent val="0"/>
+          <c:showBubbleSize val="0"/>
+        </c:dLbls>
+        <c:smooth val="0"/>
+        <c:axId val="140596736"/>
+        <c:axId val="140598272"/>
+      </c:lineChart>
+      <c:catAx>
+        <c:axId val="140596736"/>
+        <c:scaling>
+          <c:orientation val="minMax"/>
+        </c:scaling>
+        <c:delete val="0"/>
+        <c:axPos val="b"/>
+        <c:numFmt formatCode="General" sourceLinked="0"/>
+        <c:majorTickMark val="out"/>
+        <c:minorTickMark val="none"/>
+        <c:tickLblPos val="nextTo"/>
+        <c:txPr>
+          <a:bodyPr/>
+          <a:lstStyle/>
+          <a:p>
+            <a:pPr>
+              <a:defRPr sz="1000">
+                <a:latin typeface="Book Antiqua" panose="02040602050305030304" pitchFamily="18" charset="0"/>
+              </a:defRPr>
+            </a:pPr>
+            <a:endParaRPr lang="en-US"/>
+          </a:p>
+        </c:txPr>
+        <c:crossAx val="140598272"/>
+        <c:crosses val="autoZero"/>
+        <c:auto val="1"/>
+        <c:lblAlgn val="ctr"/>
+        <c:lblOffset val="100"/>
+        <c:noMultiLvlLbl val="0"/>
+      </c:catAx>
+      <c:valAx>
+        <c:axId val="140598272"/>
+        <c:scaling>
+          <c:orientation val="minMax"/>
+        </c:scaling>
+        <c:delete val="0"/>
+        <c:axPos val="l"/>
+        <c:title>
+          <c:tx>
+            <c:rich>
+              <a:bodyPr rot="-5400000" vert="horz"/>
+              <a:lstStyle/>
+              <a:p>
+                <a:pPr>
+                  <a:defRPr sz="1000" b="0">
+                    <a:latin typeface="Book Antiqua" panose="02040602050305030304" pitchFamily="18" charset="0"/>
+                  </a:defRPr>
+                </a:pPr>
+                <a:r>
+                  <a:rPr lang="en-US" sz="1000" b="0">
+                    <a:latin typeface="Book Antiqua" panose="02040602050305030304" pitchFamily="18" charset="0"/>
+                  </a:rPr>
+                  <a:t> Almond Crop Coefficients (Kc)</a:t>
+                </a:r>
+              </a:p>
+            </c:rich>
+          </c:tx>
+          <c:overlay val="0"/>
+        </c:title>
+        <c:numFmt formatCode="General" sourceLinked="1"/>
+        <c:majorTickMark val="out"/>
+        <c:minorTickMark val="none"/>
+        <c:tickLblPos val="nextTo"/>
+        <c:txPr>
+          <a:bodyPr/>
+          <a:lstStyle/>
+          <a:p>
+            <a:pPr>
+              <a:defRPr sz="1000">
+                <a:latin typeface="Book Antiqua" panose="02040602050305030304" pitchFamily="18" charset="0"/>
+              </a:defRPr>
+            </a:pPr>
+            <a:endParaRPr lang="en-US"/>
+          </a:p>
+        </c:txPr>
+        <c:crossAx val="140596736"/>
+        <c:crosses val="autoZero"/>
+        <c:crossBetween val="between"/>
+      </c:valAx>
+    </c:plotArea>
+    <c:legend>
+      <c:legendPos val="r"/>
+      <c:overlay val="0"/>
+      <c:txPr>
+        <a:bodyPr/>
+        <a:lstStyle/>
+        <a:p>
+          <a:pPr>
+            <a:defRPr sz="1000">
+              <a:latin typeface="Book Antiqua" panose="02040602050305030304" pitchFamily="18" charset="0"/>
+            </a:defRPr>
+          </a:pPr>
+          <a:endParaRPr lang="en-US"/>
+        </a:p>
+      </c:txPr>
+    </c:legend>
+    <c:plotVisOnly val="1"/>
+    <c:dispBlanksAs val="gap"/>
+    <c:showDLblsOverMax val="0"/>
+  </c:chart>
+  <c:externalData r:id="rId1">
+    <c:autoUpdate val="0"/>
+  </c:externalData>
+</c:chartSpace>
+</file>
+
 <file path=word/theme/theme1.xml><?xml version="1.0" encoding="utf-8"?>
 <a:theme xmlns:a="http://schemas.openxmlformats.org/drawingml/2006/main" name="Office Theme">
   <a:themeElements>

</xml_diff>